<commit_message>
Added ar_os_net lab 4
</commit_message>
<xml_diff>
--- a/architecture_os_and_networking/computer_architecture/Labs/Pract_004_HDD_And_BIOS.docx
+++ b/architecture_os_and_networking/computer_architecture/Labs/Pract_004_HDD_And_BIOS.docx
@@ -41,15 +41,10 @@
     </w:p>
     <w:p>
       <w:r>
-        <w:t xml:space="preserve">In this lab we will learn how to partition and defragment a hard drive. We will also learn about DVD drives and how to configure various I/O devices (mouse, keyboard, </w:t>
-      </w:r>
-      <w:proofErr w:type="gramStart"/>
-      <w:r>
-        <w:t>monitor</w:t>
-      </w:r>
-      <w:proofErr w:type="gramEnd"/>
-      <w:r>
-        <w:t>) and we will learn about sound cards specifications.</w:t>
+        <w:t xml:space="preserve">In this lab we will learn how to partition and defragment a hard </w:t>
+      </w:r>
+      <w:r>
+        <w:t>drive.</w:t>
       </w:r>
     </w:p>
     <w:p>
@@ -88,6 +83,8 @@
       <w:r>
         <w:t>Open Control Panel, Administrative Tools, Computer Management</w:t>
       </w:r>
+      <w:bookmarkStart w:id="0" w:name="_GoBack"/>
+      <w:bookmarkEnd w:id="0"/>
     </w:p>
     <w:p>
       <w:r>
@@ -138,6 +135,7 @@
     <w:p/>
     <w:p>
       <w:r>
+        <w:lastRenderedPageBreak/>
         <w:t>Right click an area of un-partitioned space and choose new partition</w:t>
       </w:r>
     </w:p>
@@ -271,6 +269,7 @@
           <w:sz w:val="28"/>
           <w:szCs w:val="28"/>
         </w:rPr>
+        <w:lastRenderedPageBreak/>
         <w:t>2. Defragmenting a HDD</w:t>
       </w:r>
     </w:p>
@@ -408,7 +407,6 @@
           <w:sz w:val="28"/>
           <w:szCs w:val="28"/>
         </w:rPr>
-        <w:lastRenderedPageBreak/>
         <w:t>3</w:t>
       </w:r>
       <w:r>
@@ -422,6 +420,7 @@
     </w:p>
     <w:p>
       <w:r>
+        <w:lastRenderedPageBreak/>
         <w:t xml:space="preserve">Have a look at the BIOS tutorial on </w:t>
       </w:r>
       <w:hyperlink r:id="rId12" w:history="1">
@@ -578,15 +577,7 @@
         </w:numPr>
       </w:pPr>
       <w:r>
-        <w:t>A description of the BIOS on your o</w:t>
-      </w:r>
-      <w:bookmarkStart w:id="0" w:name="_GoBack"/>
-      <w:r>
-        <w:t>w</w:t>
-      </w:r>
-      <w:bookmarkEnd w:id="0"/>
-      <w:r>
-        <w:t xml:space="preserve">n machine (illustrated using screenshots) </w:t>
+        <w:t xml:space="preserve">A description of the BIOS on your own machine (illustrated using screenshots) </w:t>
       </w:r>
     </w:p>
     <w:sectPr>
@@ -2311,7 +2302,7 @@
 </file>
 
 <file path=customXml/itemProps1.xml><?xml version="1.0" encoding="utf-8"?>
-<ds:datastoreItem xmlns:ds="http://schemas.openxmlformats.org/officeDocument/2006/customXml" ds:itemID="{D6E7F26C-9A21-456C-91D9-8D7CD0E96680}">
+<ds:datastoreItem xmlns:ds="http://schemas.openxmlformats.org/officeDocument/2006/customXml" ds:itemID="{667C9C0D-0548-40C7-A30B-DC28D0EA2F6D}">
   <ds:schemaRefs>
     <ds:schemaRef ds:uri="http://schemas.openxmlformats.org/officeDocument/2006/bibliography"/>
   </ds:schemaRefs>

</xml_diff>